<commit_message>
some small changes may apply
</commit_message>
<xml_diff>
--- a/ΣΑΚΕΛΛΑΡΙΟΥ ΓΕΩΡΓΙΟΣ 174935.docx
+++ b/ΣΑΚΕΛΛΑΡΙΟΥ ΓΕΩΡΓΙΟΣ 174935.docx
@@ -1001,13 +1001,7 @@
           <w:lang w:val="el-GR"/>
         </w:rPr>
         <w:lastRenderedPageBreak/>
-        <w:t>Επίσης</w:t>
-      </w:r>
-      <w:r>
-        <w:rPr>
-          <w:lang w:val="el-GR"/>
-        </w:rPr>
-        <w:t xml:space="preserve"> υπάρχει το αρχείο </w:t>
+        <w:t xml:space="preserve">Επίσης υπάρχει το αρχείο </w:t>
       </w:r>
       <w:r>
         <w:t>Main</w:t>
@@ -1264,13 +1258,7 @@
         <w:rPr>
           <w:lang w:val="el-GR"/>
         </w:rPr>
-        <w:t xml:space="preserve"> </w:t>
-      </w:r>
-      <w:r>
-        <w:rPr>
-          <w:lang w:val="el-GR"/>
-        </w:rPr>
-        <w:t>αντικατοπτρίζει</w:t>
+        <w:t xml:space="preserve"> αντικατοπτρίζει</w:t>
       </w:r>
       <w:r>
         <w:rPr>
@@ -2015,6 +2003,17 @@
               <w:t>posotitaP</w:t>
             </w:r>
             <w:proofErr w:type="spellEnd"/>
+            <w:r>
+              <w:t>(</w:t>
+            </w:r>
+            <w:proofErr w:type="spellStart"/>
+            <w:r>
+              <w:t>posotitaPotwn</w:t>
+            </w:r>
+            <w:proofErr w:type="spellEnd"/>
+            <w:r>
+              <w:t>)</w:t>
+            </w:r>
           </w:p>
         </w:tc>
       </w:tr>
@@ -2921,8 +2920,6 @@
         </w:rPr>
         <w:t xml:space="preserve"> </w:t>
       </w:r>
-      <w:bookmarkStart w:id="0" w:name="_GoBack"/>
-      <w:bookmarkEnd w:id="0"/>
     </w:p>
     <w:p>
       <w:pPr>
@@ -2930,6 +2927,1067 @@
           <w:lang w:val="el-GR"/>
         </w:rPr>
       </w:pPr>
+      <w:r>
+        <w:rPr>
+          <w:lang w:val="el-GR"/>
+        </w:rPr>
+        <w:t xml:space="preserve">Στη μέθοδο </w:t>
+      </w:r>
+      <w:proofErr w:type="spellStart"/>
+      <w:r>
+        <w:t>showFood</w:t>
+      </w:r>
+      <w:proofErr w:type="spellEnd"/>
+      <w:r>
+        <w:rPr>
+          <w:lang w:val="el-GR"/>
+        </w:rPr>
+        <w:t xml:space="preserve"> </w:t>
+      </w:r>
+      <w:r>
+        <w:rPr>
+          <w:lang w:val="el-GR"/>
+        </w:rPr>
+        <w:t xml:space="preserve">εμφανίζω τις εικόνες στο </w:t>
+      </w:r>
+      <w:proofErr w:type="spellStart"/>
+      <w:r>
+        <w:t>foodImage</w:t>
+      </w:r>
+      <w:proofErr w:type="spellEnd"/>
+      <w:r>
+        <w:rPr>
+          <w:lang w:val="el-GR"/>
+        </w:rPr>
+        <w:t xml:space="preserve"> </w:t>
+      </w:r>
+      <w:r>
+        <w:rPr>
+          <w:lang w:val="el-GR"/>
+        </w:rPr>
+        <w:t xml:space="preserve">έπειτα από το </w:t>
+      </w:r>
+      <w:proofErr w:type="spellStart"/>
+      <w:r>
+        <w:t>on</w:t>
+      </w:r>
+      <w:r>
+        <w:t>C</w:t>
+      </w:r>
+      <w:r>
+        <w:t>lick</w:t>
+      </w:r>
+      <w:r>
+        <w:t>Event</w:t>
+      </w:r>
+      <w:proofErr w:type="spellEnd"/>
+      <w:r>
+        <w:rPr>
+          <w:lang w:val="el-GR"/>
+        </w:rPr>
+        <w:t xml:space="preserve"> </w:t>
+      </w:r>
+      <w:r>
+        <w:rPr>
+          <w:lang w:val="el-GR"/>
+        </w:rPr>
+        <w:t xml:space="preserve">ενός από τα κελία του </w:t>
+      </w:r>
+      <w:proofErr w:type="spellStart"/>
+      <w:r>
+        <w:t>listView</w:t>
+      </w:r>
+      <w:proofErr w:type="spellEnd"/>
+      <w:r>
+        <w:rPr>
+          <w:lang w:val="el-GR"/>
+        </w:rPr>
+        <w:t xml:space="preserve">. </w:t>
+      </w:r>
+      <w:r>
+        <w:rPr>
+          <w:lang w:val="el-GR"/>
+        </w:rPr>
+        <w:t xml:space="preserve">Ο έλεγχος γίνεται με βάση </w:t>
+      </w:r>
+      <w:r>
+        <w:rPr>
+          <w:lang w:val="el-GR"/>
+        </w:rPr>
+        <w:t>foodList.getSelectionModel().getSelectedItem()</w:t>
+      </w:r>
+      <w:r>
+        <w:rPr>
+          <w:lang w:val="el-GR"/>
+        </w:rPr>
+        <w:t>, το οποίο συγκρίνεται με το όνομα του αντίστοιχου φαγητού. Έτσι</w:t>
+      </w:r>
+      <w:r>
+        <w:rPr>
+          <w:lang w:val="el-GR"/>
+        </w:rPr>
+        <w:t xml:space="preserve"> </w:t>
+      </w:r>
+      <w:r>
+        <w:rPr>
+          <w:lang w:val="el-GR"/>
+        </w:rPr>
+        <w:t>στο</w:t>
+      </w:r>
+      <w:r>
+        <w:rPr>
+          <w:lang w:val="el-GR"/>
+        </w:rPr>
+        <w:t xml:space="preserve"> </w:t>
+      </w:r>
+      <w:proofErr w:type="spellStart"/>
+      <w:r>
+        <w:t>foodList</w:t>
+      </w:r>
+      <w:proofErr w:type="spellEnd"/>
+      <w:r>
+        <w:rPr>
+          <w:lang w:val="el-GR"/>
+        </w:rPr>
+        <w:t>.</w:t>
+      </w:r>
+      <w:proofErr w:type="spellStart"/>
+      <w:r>
+        <w:t>getSelectionModel</w:t>
+      </w:r>
+      <w:proofErr w:type="spellEnd"/>
+      <w:r>
+        <w:rPr>
+          <w:lang w:val="el-GR"/>
+        </w:rPr>
+        <w:t>().</w:t>
+      </w:r>
+      <w:proofErr w:type="spellStart"/>
+      <w:r>
+        <w:t>getSelectedItem</w:t>
+      </w:r>
+      <w:proofErr w:type="spellEnd"/>
+      <w:r>
+        <w:rPr>
+          <w:lang w:val="el-GR"/>
+        </w:rPr>
+        <w:t>()</w:t>
+      </w:r>
+      <w:r>
+        <w:rPr>
+          <w:lang w:val="el-GR"/>
+        </w:rPr>
+        <w:t>.</w:t>
+      </w:r>
+      <w:r>
+        <w:t>equals</w:t>
+      </w:r>
+      <w:r>
+        <w:rPr>
+          <w:lang w:val="el-GR"/>
+        </w:rPr>
+        <w:t>(‘’</w:t>
+      </w:r>
+      <w:r>
+        <w:rPr>
+          <w:lang w:val="el-GR"/>
+        </w:rPr>
+        <w:t>Γύρος</w:t>
+      </w:r>
+      <w:r>
+        <w:rPr>
+          <w:lang w:val="el-GR"/>
+        </w:rPr>
+        <w:t xml:space="preserve">’’), </w:t>
+      </w:r>
+      <w:r>
+        <w:rPr>
+          <w:lang w:val="el-GR"/>
+        </w:rPr>
+        <w:t>γίνεται</w:t>
+      </w:r>
+      <w:r>
+        <w:rPr>
+          <w:lang w:val="el-GR"/>
+        </w:rPr>
+        <w:t xml:space="preserve"> </w:t>
+      </w:r>
+      <w:r>
+        <w:rPr>
+          <w:lang w:val="el-GR"/>
+        </w:rPr>
+        <w:t>η</w:t>
+      </w:r>
+      <w:r>
+        <w:rPr>
+          <w:lang w:val="el-GR"/>
+        </w:rPr>
+        <w:t xml:space="preserve"> </w:t>
+      </w:r>
+      <w:r>
+        <w:rPr>
+          <w:lang w:val="el-GR"/>
+        </w:rPr>
+        <w:t>εμφάνιση της εικόνας που αντιστοιχεί στον γύρο.</w:t>
+      </w:r>
+      <w:r>
+        <w:rPr>
+          <w:lang w:val="el-GR"/>
+        </w:rPr>
+        <w:t xml:space="preserve"> Παρόμοια διαδικασία γίνεται και με την μέθοδο </w:t>
+      </w:r>
+      <w:proofErr w:type="spellStart"/>
+      <w:r>
+        <w:t>showDrinks</w:t>
+      </w:r>
+      <w:proofErr w:type="spellEnd"/>
+      <w:r>
+        <w:rPr>
+          <w:lang w:val="el-GR"/>
+        </w:rPr>
+        <w:t xml:space="preserve">, </w:t>
+      </w:r>
+      <w:r>
+        <w:rPr>
+          <w:lang w:val="el-GR"/>
+        </w:rPr>
+        <w:t xml:space="preserve">η οποία καλείται στο </w:t>
+      </w:r>
+      <w:proofErr w:type="spellStart"/>
+      <w:r>
+        <w:t>onActionEvent</w:t>
+      </w:r>
+      <w:proofErr w:type="spellEnd"/>
+      <w:r>
+        <w:rPr>
+          <w:lang w:val="el-GR"/>
+        </w:rPr>
+        <w:t xml:space="preserve"> </w:t>
+      </w:r>
+      <w:r>
+        <w:rPr>
+          <w:lang w:val="el-GR"/>
+        </w:rPr>
+        <w:t xml:space="preserve">του </w:t>
+      </w:r>
+      <w:proofErr w:type="spellStart"/>
+      <w:r>
+        <w:t>drinksComboBox</w:t>
+      </w:r>
+      <w:proofErr w:type="spellEnd"/>
+      <w:r>
+        <w:rPr>
+          <w:lang w:val="el-GR"/>
+        </w:rPr>
+        <w:t xml:space="preserve"> </w:t>
+      </w:r>
+      <w:r>
+        <w:rPr>
+          <w:lang w:val="el-GR"/>
+        </w:rPr>
+        <w:t xml:space="preserve">με τον έλεγχο πχ </w:t>
+      </w:r>
+      <w:r>
+        <w:rPr>
+          <w:lang w:val="el-GR"/>
+        </w:rPr>
+        <w:t>drinksComboBox.getSelectionModel().getSelectedItem().equals("Κόκα Κόλα"</w:t>
+      </w:r>
+      <w:r>
+        <w:rPr>
+          <w:lang w:val="el-GR"/>
+        </w:rPr>
+        <w:t>).</w:t>
+      </w:r>
+    </w:p>
+    <w:p>
+      <w:pPr>
+        <w:rPr>
+          <w:lang w:val="el-GR"/>
+        </w:rPr>
+      </w:pPr>
+      <w:r>
+        <w:rPr>
+          <w:lang w:val="el-GR"/>
+        </w:rPr>
+        <w:t xml:space="preserve">Επίσης έχουμε τις μεθόδους </w:t>
+      </w:r>
+      <w:proofErr w:type="spellStart"/>
+      <w:r>
+        <w:t>foodCostPerUnit</w:t>
+      </w:r>
+      <w:proofErr w:type="spellEnd"/>
+      <w:r>
+        <w:rPr>
+          <w:lang w:val="el-GR"/>
+        </w:rPr>
+        <w:t xml:space="preserve">, και </w:t>
+      </w:r>
+      <w:proofErr w:type="spellStart"/>
+      <w:r>
+        <w:t>drinkCostPerUnit</w:t>
+      </w:r>
+      <w:proofErr w:type="spellEnd"/>
+      <w:r>
+        <w:rPr>
+          <w:lang w:val="el-GR"/>
+        </w:rPr>
+        <w:t xml:space="preserve">, τα οποία με τους ελέγχους </w:t>
+      </w:r>
+      <w:r>
+        <w:rPr>
+          <w:lang w:val="el-GR"/>
+        </w:rPr>
+        <w:t>foodList.getSelectionModel().getSelectedItem().equals(</w:t>
+      </w:r>
+      <w:r>
+        <w:rPr>
+          <w:lang w:val="el-GR"/>
+        </w:rPr>
+        <w:t>‘’’’</w:t>
+      </w:r>
+      <w:r>
+        <w:rPr>
+          <w:lang w:val="el-GR"/>
+        </w:rPr>
+        <w:t>)</w:t>
+      </w:r>
+      <w:r>
+        <w:rPr>
+          <w:lang w:val="el-GR"/>
+        </w:rPr>
+        <w:t xml:space="preserve">, και </w:t>
+      </w:r>
+      <w:r>
+        <w:rPr>
+          <w:lang w:val="el-GR"/>
+        </w:rPr>
+        <w:t xml:space="preserve"> </w:t>
+      </w:r>
+      <w:r>
+        <w:rPr>
+          <w:lang w:val="el-GR"/>
+        </w:rPr>
+        <w:t>drinksComboBox.getSelectionModel().getSelectedItem().equals(</w:t>
+      </w:r>
+      <w:r>
+        <w:rPr>
+          <w:lang w:val="el-GR"/>
+        </w:rPr>
+        <w:t>“”)</w:t>
+      </w:r>
+      <w:r>
+        <w:rPr>
+          <w:lang w:val="el-GR"/>
+        </w:rPr>
+        <w:t xml:space="preserve">, επιστρέφουν τις τιμές ανά τεμάχιο για το οποιοδήποτε προϊόν. </w:t>
+      </w:r>
+    </w:p>
+    <w:p>
+      <w:pPr>
+        <w:rPr>
+          <w:lang w:val="el-GR"/>
+        </w:rPr>
+      </w:pPr>
+      <w:r>
+        <w:rPr>
+          <w:lang w:val="el-GR"/>
+        </w:rPr>
+        <w:t xml:space="preserve">Με τις μεθόδους </w:t>
+      </w:r>
+      <w:proofErr w:type="spellStart"/>
+      <w:r>
+        <w:t>foodPriceMul</w:t>
+      </w:r>
+      <w:proofErr w:type="spellEnd"/>
+      <w:r>
+        <w:rPr>
+          <w:lang w:val="el-GR"/>
+        </w:rPr>
+        <w:t xml:space="preserve"> και </w:t>
+      </w:r>
+      <w:proofErr w:type="spellStart"/>
+      <w:r>
+        <w:t>drinksPriceMul</w:t>
+      </w:r>
+      <w:proofErr w:type="spellEnd"/>
+      <w:r>
+        <w:rPr>
+          <w:lang w:val="el-GR"/>
+        </w:rPr>
+        <w:t xml:space="preserve">, </w:t>
+      </w:r>
+      <w:r>
+        <w:rPr>
+          <w:lang w:val="el-GR"/>
+        </w:rPr>
+        <w:t>γίνεται ο πολλαπλασιασμός του κόστους του κάθε προϊόντος, με την αντίστοιχη ποσότητα. Ο έλεγχος για το είδος του προϊόντος γίνεται με τον τρόπο που αναφέρθηκε προηγουμένως, και η</w:t>
+      </w:r>
+      <w:r>
+        <w:rPr>
+          <w:lang w:val="el-GR"/>
+        </w:rPr>
+        <w:t xml:space="preserve"> </w:t>
+      </w:r>
+      <w:r>
+        <w:rPr>
+          <w:lang w:val="el-GR"/>
+        </w:rPr>
+        <w:t>πράξη</w:t>
+      </w:r>
+      <w:r>
+        <w:rPr>
+          <w:lang w:val="el-GR"/>
+        </w:rPr>
+        <w:t xml:space="preserve"> </w:t>
+      </w:r>
+      <w:r>
+        <w:rPr>
+          <w:lang w:val="el-GR"/>
+        </w:rPr>
+        <w:t>αυτή</w:t>
+      </w:r>
+      <w:r>
+        <w:rPr>
+          <w:lang w:val="el-GR"/>
+        </w:rPr>
+        <w:t xml:space="preserve"> </w:t>
+      </w:r>
+      <w:r>
+        <w:rPr>
+          <w:lang w:val="el-GR"/>
+        </w:rPr>
+        <w:t>γίνεται</w:t>
+      </w:r>
+      <w:r>
+        <w:rPr>
+          <w:lang w:val="el-GR"/>
+        </w:rPr>
+        <w:t xml:space="preserve"> </w:t>
+      </w:r>
+      <w:r>
+        <w:rPr>
+          <w:lang w:val="el-GR"/>
+        </w:rPr>
+        <w:t>με</w:t>
+      </w:r>
+      <w:r>
+        <w:rPr>
+          <w:lang w:val="el-GR"/>
+        </w:rPr>
+        <w:t xml:space="preserve"> </w:t>
+      </w:r>
+      <w:r>
+        <w:rPr>
+          <w:lang w:val="el-GR"/>
+        </w:rPr>
+        <w:t>τα</w:t>
+      </w:r>
+      <w:r>
+        <w:rPr>
+          <w:lang w:val="el-GR"/>
+        </w:rPr>
+        <w:t xml:space="preserve"> </w:t>
+      </w:r>
+      <w:r>
+        <w:t>Double</w:t>
+      </w:r>
+      <w:r>
+        <w:rPr>
+          <w:lang w:val="el-GR"/>
+        </w:rPr>
+        <w:t>.</w:t>
+      </w:r>
+      <w:proofErr w:type="spellStart"/>
+      <w:r>
+        <w:t>parseDouble</w:t>
+      </w:r>
+      <w:proofErr w:type="spellEnd"/>
+      <w:r>
+        <w:rPr>
+          <w:lang w:val="el-GR"/>
+        </w:rPr>
+        <w:t>(</w:t>
+      </w:r>
+      <w:proofErr w:type="spellStart"/>
+      <w:r>
+        <w:t>posotitaF</w:t>
+      </w:r>
+      <w:proofErr w:type="spellEnd"/>
+      <w:r>
+        <w:rPr>
+          <w:lang w:val="el-GR"/>
+        </w:rPr>
+        <w:t>.</w:t>
+      </w:r>
+      <w:proofErr w:type="spellStart"/>
+      <w:r>
+        <w:t>getValue</w:t>
+      </w:r>
+      <w:proofErr w:type="spellEnd"/>
+      <w:r>
+        <w:rPr>
+          <w:lang w:val="el-GR"/>
+        </w:rPr>
+        <w:t>().</w:t>
+      </w:r>
+      <w:proofErr w:type="spellStart"/>
+      <w:r>
+        <w:t>toString</w:t>
+      </w:r>
+      <w:proofErr w:type="spellEnd"/>
+      <w:r>
+        <w:rPr>
+          <w:lang w:val="el-GR"/>
+        </w:rPr>
+        <w:t xml:space="preserve">()) * </w:t>
+      </w:r>
+      <w:proofErr w:type="spellStart"/>
+      <w:r>
+        <w:t>foodCost</w:t>
+      </w:r>
+      <w:proofErr w:type="spellEnd"/>
+      <w:r>
+        <w:rPr>
+          <w:lang w:val="el-GR"/>
+        </w:rPr>
+        <w:t>[0]</w:t>
+      </w:r>
+      <w:r>
+        <w:rPr>
+          <w:lang w:val="el-GR"/>
+        </w:rPr>
+        <w:t xml:space="preserve"> </w:t>
+      </w:r>
+      <w:r>
+        <w:t>Double</w:t>
+      </w:r>
+      <w:r>
+        <w:rPr>
+          <w:lang w:val="el-GR"/>
+        </w:rPr>
+        <w:t>.</w:t>
+      </w:r>
+      <w:proofErr w:type="spellStart"/>
+      <w:r>
+        <w:t>parseDouble</w:t>
+      </w:r>
+      <w:proofErr w:type="spellEnd"/>
+      <w:r>
+        <w:rPr>
+          <w:lang w:val="el-GR"/>
+        </w:rPr>
+        <w:t>(</w:t>
+      </w:r>
+      <w:proofErr w:type="spellStart"/>
+      <w:r>
+        <w:t>posotitaP</w:t>
+      </w:r>
+      <w:proofErr w:type="spellEnd"/>
+      <w:r>
+        <w:rPr>
+          <w:lang w:val="el-GR"/>
+        </w:rPr>
+        <w:t>.</w:t>
+      </w:r>
+      <w:proofErr w:type="spellStart"/>
+      <w:r>
+        <w:t>getValue</w:t>
+      </w:r>
+      <w:proofErr w:type="spellEnd"/>
+      <w:r>
+        <w:rPr>
+          <w:lang w:val="el-GR"/>
+        </w:rPr>
+        <w:t>().</w:t>
+      </w:r>
+      <w:proofErr w:type="spellStart"/>
+      <w:r>
+        <w:t>toString</w:t>
+      </w:r>
+      <w:proofErr w:type="spellEnd"/>
+      <w:r>
+        <w:rPr>
+          <w:lang w:val="el-GR"/>
+        </w:rPr>
+        <w:t xml:space="preserve">()) * </w:t>
+      </w:r>
+      <w:proofErr w:type="spellStart"/>
+      <w:r>
+        <w:t>drinkCost</w:t>
+      </w:r>
+      <w:proofErr w:type="spellEnd"/>
+      <w:r>
+        <w:rPr>
+          <w:lang w:val="el-GR"/>
+        </w:rPr>
+        <w:t>[0]</w:t>
+      </w:r>
+      <w:r>
+        <w:rPr>
+          <w:lang w:val="el-GR"/>
+        </w:rPr>
+        <w:t xml:space="preserve">, </w:t>
+      </w:r>
+      <w:r>
+        <w:rPr>
+          <w:lang w:val="el-GR"/>
+        </w:rPr>
+        <w:t xml:space="preserve">μιας και από το </w:t>
+      </w:r>
+      <w:r>
+        <w:t>Spinner</w:t>
+      </w:r>
+      <w:r>
+        <w:rPr>
+          <w:lang w:val="el-GR"/>
+        </w:rPr>
+        <w:t xml:space="preserve"> </w:t>
+      </w:r>
+      <w:r>
+        <w:rPr>
+          <w:lang w:val="el-GR"/>
+        </w:rPr>
+        <w:t xml:space="preserve">επιστρέφεται η ποσότητα με τύπο </w:t>
+      </w:r>
+      <w:r>
+        <w:t>String</w:t>
+      </w:r>
+      <w:r>
+        <w:rPr>
+          <w:lang w:val="el-GR"/>
+        </w:rPr>
+        <w:t xml:space="preserve">. </w:t>
+      </w:r>
+      <w:r>
+        <w:rPr>
+          <w:lang w:val="el-GR"/>
+        </w:rPr>
+        <w:t xml:space="preserve">Έτσι σε περίπτωση όπου έχουμε τον αριθμό 2 στο </w:t>
+      </w:r>
+      <w:r>
+        <w:t>Spinner</w:t>
+      </w:r>
+      <w:r>
+        <w:rPr>
+          <w:lang w:val="el-GR"/>
+        </w:rPr>
+        <w:t xml:space="preserve"> </w:t>
+      </w:r>
+      <w:r>
+        <w:rPr>
+          <w:lang w:val="el-GR"/>
+        </w:rPr>
+        <w:t xml:space="preserve">των ποτών, και επιλεγμένη την Κόκα Κόλα, θα γίνει η επιστροφή του 2 * 1.20 που είναι το κόστος ανά μονάδα Κόκα Κόλας. </w:t>
+      </w:r>
+    </w:p>
+    <w:p>
+      <w:pPr>
+        <w:rPr>
+          <w:lang w:val="el-GR"/>
+        </w:rPr>
+      </w:pPr>
+      <w:r>
+        <w:rPr>
+          <w:lang w:val="el-GR"/>
+        </w:rPr>
+        <w:t xml:space="preserve">Τέλος έχουμε την μέθοδο </w:t>
+      </w:r>
+      <w:proofErr w:type="spellStart"/>
+      <w:r>
+        <w:t>addToTable</w:t>
+      </w:r>
+      <w:proofErr w:type="spellEnd"/>
+      <w:r>
+        <w:rPr>
+          <w:lang w:val="el-GR"/>
+        </w:rPr>
+        <w:t xml:space="preserve">, η οποία καλείται στο </w:t>
+      </w:r>
+      <w:proofErr w:type="spellStart"/>
+      <w:r>
+        <w:t>onClick</w:t>
+      </w:r>
+      <w:proofErr w:type="spellEnd"/>
+      <w:r>
+        <w:rPr>
+          <w:lang w:val="el-GR"/>
+        </w:rPr>
+        <w:t xml:space="preserve"> </w:t>
+      </w:r>
+      <w:r>
+        <w:rPr>
+          <w:lang w:val="el-GR"/>
+        </w:rPr>
+        <w:t xml:space="preserve">του </w:t>
+      </w:r>
+      <w:r>
+        <w:t>Button</w:t>
+      </w:r>
+      <w:r>
+        <w:rPr>
+          <w:lang w:val="el-GR"/>
+        </w:rPr>
+        <w:t xml:space="preserve"> </w:t>
+      </w:r>
+      <w:r>
+        <w:rPr>
+          <w:lang w:val="el-GR"/>
+        </w:rPr>
+        <w:t>prosthikiProiontwn</w:t>
+      </w:r>
+      <w:r>
+        <w:rPr>
+          <w:lang w:val="el-GR"/>
+        </w:rPr>
+        <w:t>.</w:t>
+      </w:r>
+      <w:r>
+        <w:rPr>
+          <w:lang w:val="el-GR"/>
+        </w:rPr>
+        <w:t xml:space="preserve"> Σε αυτή την μέθοδο γίνεται αρχικά ο έλεγχος της περίπτωσης να μην έχει επιλεχθεί κάποιο είδος φαγητού από το </w:t>
+      </w:r>
+      <w:proofErr w:type="spellStart"/>
+      <w:r>
+        <w:t>foodList</w:t>
+      </w:r>
+      <w:proofErr w:type="spellEnd"/>
+      <w:r>
+        <w:rPr>
+          <w:lang w:val="el-GR"/>
+        </w:rPr>
+        <w:t xml:space="preserve"> με τον έλεγχο </w:t>
+      </w:r>
+      <w:r>
+        <w:rPr>
+          <w:lang w:val="el-GR"/>
+        </w:rPr>
+        <w:t>foodList.getSelectionModel().getSelectedItem() != null</w:t>
+      </w:r>
+      <w:r>
+        <w:rPr>
+          <w:lang w:val="el-GR"/>
+        </w:rPr>
+        <w:t xml:space="preserve">, ενώ στην συνέχεια μέσω της </w:t>
+      </w:r>
+      <w:r>
+        <w:t>function</w:t>
+      </w:r>
+      <w:r>
+        <w:rPr>
+          <w:lang w:val="el-GR"/>
+        </w:rPr>
+        <w:t xml:space="preserve"> </w:t>
+      </w:r>
+      <w:proofErr w:type="spellStart"/>
+      <w:r>
+        <w:t>foodPriceMul</w:t>
+      </w:r>
+      <w:proofErr w:type="spellEnd"/>
+      <w:r>
+        <w:rPr>
+          <w:lang w:val="el-GR"/>
+        </w:rPr>
+        <w:t>()</w:t>
+      </w:r>
+      <w:r>
+        <w:rPr>
+          <w:lang w:val="el-GR"/>
+        </w:rPr>
+        <w:t xml:space="preserve">, ελέγχουμε εάν το κόστος των φαγητών που έχουν προσθεθεί είναι μηδενικά (με άλλα λόγια εάν το </w:t>
+      </w:r>
+      <w:r>
+        <w:t>Spinner</w:t>
+      </w:r>
+      <w:r>
+        <w:rPr>
+          <w:lang w:val="el-GR"/>
+        </w:rPr>
+        <w:t xml:space="preserve"> </w:t>
+      </w:r>
+      <w:r>
+        <w:rPr>
+          <w:lang w:val="el-GR"/>
+        </w:rPr>
+        <w:t xml:space="preserve">έχει </w:t>
+      </w:r>
+      <w:r>
+        <w:t>Value</w:t>
+      </w:r>
+      <w:r>
+        <w:rPr>
+          <w:lang w:val="el-GR"/>
+        </w:rPr>
+        <w:t xml:space="preserve"> = 0</w:t>
+      </w:r>
+      <w:r>
+        <w:rPr>
+          <w:lang w:val="el-GR"/>
+        </w:rPr>
+        <w:t xml:space="preserve">), και σε περίπτωση που δεν είναι δημιουργούμε την νέα μας παραγγελία δημιουργόντας κάθε φορά ένα νέο αντικείμενο τύπου </w:t>
+      </w:r>
+      <w:proofErr w:type="spellStart"/>
+      <w:r>
+        <w:t>Paraggelia</w:t>
+      </w:r>
+      <w:proofErr w:type="spellEnd"/>
+      <w:r>
+        <w:rPr>
+          <w:lang w:val="el-GR"/>
+        </w:rPr>
+        <w:t>, και κάνοντας χρήση των</w:t>
+      </w:r>
+      <w:r>
+        <w:rPr>
+          <w:lang w:val="el-GR"/>
+        </w:rPr>
+        <w:t xml:space="preserve"> </w:t>
+      </w:r>
+      <w:r>
+        <w:t>function</w:t>
+      </w:r>
+      <w:r>
+        <w:rPr>
+          <w:lang w:val="el-GR"/>
+        </w:rPr>
+        <w:t xml:space="preserve"> </w:t>
+      </w:r>
+      <w:r>
+        <w:rPr>
+          <w:lang w:val="el-GR"/>
+        </w:rPr>
+        <w:t xml:space="preserve">που προαναφέρθηκαν για την δόμηση αυτού του αντικειμένου. Ταυτόχρονα εμφανίζουμε αυτή την νέα παραγγελία στο </w:t>
+      </w:r>
+      <w:r>
+        <w:t>Table</w:t>
+      </w:r>
+      <w:r>
+        <w:rPr>
+          <w:lang w:val="el-GR"/>
+        </w:rPr>
+        <w:t>.</w:t>
+      </w:r>
+      <w:r>
+        <w:rPr>
+          <w:lang w:val="el-GR"/>
+        </w:rPr>
+        <w:t xml:space="preserve"> Όλη η διαδικασία που περιγράφεται γίνεται με την εξής εντολή</w:t>
+      </w:r>
+      <w:r>
+        <w:rPr>
+          <w:lang w:val="el-GR"/>
+        </w:rPr>
+        <w:t xml:space="preserve"> </w:t>
+      </w:r>
+      <w:r>
+        <w:rPr>
+          <w:noProof/>
+        </w:rPr>
+        <w:drawing>
+          <wp:inline distT="0" distB="0" distL="0" distR="0" wp14:anchorId="1D0F4309" wp14:editId="677D853E">
+            <wp:extent cx="6234430" cy="384324"/>
+            <wp:effectExtent l="0" t="0" r="0" b="0"/>
+            <wp:docPr id="1" name="Picture 1"/>
+            <wp:cNvGraphicFramePr>
+              <a:graphicFrameLocks xmlns:a="http://schemas.openxmlformats.org/drawingml/2006/main" noChangeAspect="1"/>
+            </wp:cNvGraphicFramePr>
+            <a:graphic xmlns:a="http://schemas.openxmlformats.org/drawingml/2006/main">
+              <a:graphicData uri="http://schemas.openxmlformats.org/drawingml/2006/picture">
+                <pic:pic xmlns:pic="http://schemas.openxmlformats.org/drawingml/2006/picture">
+                  <pic:nvPicPr>
+                    <pic:cNvPr id="1" name="Screenshot_2.jpg"/>
+                    <pic:cNvPicPr/>
+                  </pic:nvPicPr>
+                  <pic:blipFill>
+                    <a:blip r:embed="rId5">
+                      <a:extLst>
+                        <a:ext uri="{28A0092B-C50C-407E-A947-70E740481C1C}">
+                          <a14:useLocalDpi xmlns:a14="http://schemas.microsoft.com/office/drawing/2010/main" val="0"/>
+                        </a:ext>
+                      </a:extLst>
+                    </a:blip>
+                    <a:stretch>
+                      <a:fillRect/>
+                    </a:stretch>
+                  </pic:blipFill>
+                  <pic:spPr>
+                    <a:xfrm>
+                      <a:off x="0" y="0"/>
+                      <a:ext cx="6528856" cy="402474"/>
+                    </a:xfrm>
+                    <a:prstGeom prst="rect">
+                      <a:avLst/>
+                    </a:prstGeom>
+                  </pic:spPr>
+                </pic:pic>
+              </a:graphicData>
+            </a:graphic>
+          </wp:inline>
+        </w:drawing>
+      </w:r>
+      <w:r>
+        <w:rPr>
+          <w:lang w:val="el-GR"/>
+        </w:rPr>
+        <w:t xml:space="preserve">Μετά προσαυξάνω το </w:t>
+      </w:r>
+      <w:proofErr w:type="spellStart"/>
+      <w:r>
+        <w:t>totalOrderCost</w:t>
+      </w:r>
+      <w:proofErr w:type="spellEnd"/>
+      <w:r>
+        <w:rPr>
+          <w:lang w:val="el-GR"/>
+        </w:rPr>
+        <w:t xml:space="preserve"> </w:t>
+      </w:r>
+      <w:r>
+        <w:rPr>
+          <w:lang w:val="el-GR"/>
+        </w:rPr>
+        <w:t xml:space="preserve">με το </w:t>
+      </w:r>
+      <w:proofErr w:type="spellStart"/>
+      <w:r>
+        <w:t>foodPriceMul</w:t>
+      </w:r>
+      <w:proofErr w:type="spellEnd"/>
+      <w:r>
+        <w:rPr>
+          <w:lang w:val="el-GR"/>
+        </w:rPr>
+        <w:t>().</w:t>
+      </w:r>
+      <w:r>
+        <w:rPr>
+          <w:lang w:val="el-GR"/>
+        </w:rPr>
+        <w:t xml:space="preserve"> </w:t>
+      </w:r>
+      <w:r>
+        <w:rPr>
+          <w:lang w:val="el-GR"/>
+        </w:rPr>
+        <w:br/>
+        <w:t>Ακριβώς η ίδια διαδικασία ακολουθεί και για την προσθήκη ποτών στον πίνακα.</w:t>
+      </w:r>
+      <w:r>
+        <w:rPr>
+          <w:lang w:val="el-GR"/>
+        </w:rPr>
+        <w:br/>
+        <w:t xml:space="preserve">Τέλος μηδενίζω τα </w:t>
+      </w:r>
+      <w:r>
+        <w:t>Spinner</w:t>
+      </w:r>
+      <w:r>
+        <w:rPr>
+          <w:lang w:val="el-GR"/>
+        </w:rPr>
+        <w:t xml:space="preserve"> </w:t>
+      </w:r>
+      <w:proofErr w:type="spellStart"/>
+      <w:r>
+        <w:t>PosotitaF</w:t>
+      </w:r>
+      <w:proofErr w:type="spellEnd"/>
+      <w:r>
+        <w:rPr>
+          <w:lang w:val="el-GR"/>
+        </w:rPr>
+        <w:t xml:space="preserve"> </w:t>
+      </w:r>
+      <w:r>
+        <w:rPr>
+          <w:lang w:val="el-GR"/>
+        </w:rPr>
+        <w:t xml:space="preserve">και </w:t>
+      </w:r>
+      <w:proofErr w:type="spellStart"/>
+      <w:r>
+        <w:t>PosotitaP</w:t>
+      </w:r>
+      <w:proofErr w:type="spellEnd"/>
+      <w:r>
+        <w:rPr>
+          <w:lang w:val="el-GR"/>
+        </w:rPr>
+        <w:t xml:space="preserve"> </w:t>
+      </w:r>
+      <w:r>
+        <w:rPr>
+          <w:lang w:val="el-GR"/>
+        </w:rPr>
+        <w:t xml:space="preserve">της ποσότητας φαγητού και ποτών αντίστοιχα, και </w:t>
+      </w:r>
+      <w:r>
+        <w:rPr>
+          <w:lang w:val="el-GR"/>
+        </w:rPr>
+        <w:lastRenderedPageBreak/>
+        <w:t xml:space="preserve">δίνω την νέα συνολική τιμή στο </w:t>
+      </w:r>
+      <w:proofErr w:type="spellStart"/>
+      <w:r>
+        <w:t>synolikoKostos</w:t>
+      </w:r>
+      <w:proofErr w:type="spellEnd"/>
+      <w:r>
+        <w:rPr>
+          <w:lang w:val="el-GR"/>
+        </w:rPr>
+        <w:t xml:space="preserve">, </w:t>
+      </w:r>
+      <w:r>
+        <w:rPr>
+          <w:lang w:val="el-GR"/>
+        </w:rPr>
+        <w:t xml:space="preserve">περιορίζοντας το </w:t>
+      </w:r>
+      <w:r>
+        <w:t>format</w:t>
+      </w:r>
+      <w:r>
+        <w:rPr>
+          <w:lang w:val="el-GR"/>
+        </w:rPr>
+        <w:t xml:space="preserve"> </w:t>
+      </w:r>
+      <w:r>
+        <w:rPr>
+          <w:lang w:val="el-GR"/>
+        </w:rPr>
+        <w:t xml:space="preserve">σε 2 δεκαδικά ψηφία </w:t>
+      </w:r>
+      <w:r>
+        <w:rPr>
+          <w:lang w:val="el-GR"/>
+        </w:rPr>
+        <w:t xml:space="preserve">μέσω του </w:t>
+      </w:r>
+      <w:proofErr w:type="spellStart"/>
+      <w:r>
+        <w:t>DecimalFormat</w:t>
+      </w:r>
+      <w:proofErr w:type="spellEnd"/>
+      <w:r>
+        <w:rPr>
+          <w:lang w:val="el-GR"/>
+        </w:rPr>
+        <w:t>.</w:t>
+      </w:r>
+    </w:p>
+    <w:p>
+      <w:pPr>
+        <w:rPr>
+          <w:lang w:val="el-GR"/>
+        </w:rPr>
+      </w:pPr>
+      <w:bookmarkStart w:id="0" w:name="_GoBack"/>
+      <w:bookmarkEnd w:id="0"/>
     </w:p>
     <w:sectPr>
       <w:pgSz w:w="12240" w:h="15840"/>
@@ -3690,7 +4748,7 @@
 </file>
 
 <file path=customXml/itemProps1.xml><?xml version="1.0" encoding="utf-8"?>
-<ds:datastoreItem xmlns:ds="http://schemas.openxmlformats.org/officeDocument/2006/customXml" ds:itemID="{9E2E2018-502A-484B-ACE7-D97C7022AD3B}">
+<ds:datastoreItem xmlns:ds="http://schemas.openxmlformats.org/officeDocument/2006/customXml" ds:itemID="{5A765F4F-C796-4139-BC67-80868C15FA8B}">
   <ds:schemaRefs>
     <ds:schemaRef ds:uri="http://schemas.openxmlformats.org/officeDocument/2006/bibliography"/>
   </ds:schemaRefs>

</xml_diff>